<commit_message>
pay time and LOW columns working, just need a few more things to be done
</commit_message>
<xml_diff>
--- a/TimeCardIssues.docx
+++ b/TimeCardIssues.docx
@@ -163,33 +163,76 @@
               <w:rPr>
                 <w:u w:val="single"/>
               </w:rPr>
+              <w:t>Mostly resolved</w:t>
+            </w:r>
+            <w:bookmarkStart w:id="0" w:name="_GoBack"/>
+            <w:bookmarkEnd w:id="0"/>
+          </w:p>
+          <w:p>
+            <w:pPr>
+              <w:rPr>
+                <w:u w:val="single"/>
+              </w:rPr>
+            </w:pPr>
+            <w:r>
+              <w:rPr>
+                <w:u w:val="single"/>
+              </w:rPr>
               <w:t xml:space="preserve">To resolve this I need more information. </w:t>
             </w:r>
           </w:p>
           <w:p/>
           <w:p>
-            <w:r>
+            <w:pPr>
+              <w:rPr>
+                <w:strike/>
+              </w:rPr>
+            </w:pPr>
+            <w:r>
+              <w:rPr>
+                <w:strike/>
+              </w:rPr>
               <w:t xml:space="preserve">Item 1: pay time calculation – pay time is calculated by rounding actual clock in time to scheduled time. According to the report for Trevor </w:t>
             </w:r>
             <w:proofErr w:type="spellStart"/>
             <w:r>
+              <w:rPr>
+                <w:strike/>
+              </w:rPr>
               <w:t>Jaracz</w:t>
             </w:r>
             <w:proofErr w:type="spellEnd"/>
             <w:r>
+              <w:rPr>
+                <w:strike/>
+              </w:rPr>
               <w:t xml:space="preserve"> I have referenced, it appears that leave time determines pay time, in that if the employee stays longer than the scheduled time, then the employee is paid for as long as they’re working, with paid leave time calculated by rounding actual time to the nearest 15 minute interval. Is this the correct way to do this?</w:t>
             </w:r>
           </w:p>
           <w:p>
-            <w:r>
+            <w:pPr>
+              <w:rPr>
+                <w:strike/>
+              </w:rPr>
+            </w:pPr>
+            <w:r>
+              <w:rPr>
+                <w:strike/>
+              </w:rPr>
               <w:t xml:space="preserve">What is the procedure for handling late starts? Should the employee be paid based on actual clock in, rounded to the nearest 15? </w:t>
             </w:r>
             <w:proofErr w:type="gramStart"/>
             <w:r>
+              <w:rPr>
+                <w:strike/>
+              </w:rPr>
               <w:t>e.g</w:t>
             </w:r>
             <w:proofErr w:type="gramEnd"/>
             <w:r>
+              <w:rPr>
+                <w:strike/>
+              </w:rPr>
               <w:t xml:space="preserve">. 4:38 =&gt; 4:45 &amp; 4:37 =&gt; 4:30 ?   </w:t>
             </w:r>
           </w:p>
@@ -327,6 +370,7 @@
                 <w:color w:val="1F497D"/>
                 <w:shd w:val="clear" w:color="auto" w:fill="FFFFFF"/>
               </w:rPr>
+              <w:lastRenderedPageBreak/>
               <w:t>3.</w:t>
             </w:r>
             <w:r>
@@ -384,7 +428,6 @@
                 <w:color w:val="1F497D"/>
                 <w:shd w:val="clear" w:color="auto" w:fill="FFFFFF"/>
               </w:rPr>
-              <w:lastRenderedPageBreak/>
               <w:t>4.</w:t>
             </w:r>
             <w:r>
@@ -649,8 +692,6 @@
             <w:r>
               <w:t xml:space="preserve"> - needs testing</w:t>
             </w:r>
-            <w:bookmarkStart w:id="0" w:name="_GoBack"/>
-            <w:bookmarkEnd w:id="0"/>
           </w:p>
         </w:tc>
       </w:tr>

</xml_diff>